<commit_message>
Added Doc + final 3
</commit_message>
<xml_diff>
--- a/Assign2/Assignment_Analysis_and_Design_Document.docx
+++ b/Assign2/Assignment_Analysis_and_Design_Document.docx
@@ -14,8 +14,16 @@
         <w:rPr>
           <w:rFonts w:ascii="Times New Roman" w:hAnsi="Times New Roman"/>
         </w:rPr>
-        <w:t>Assignment 1</w:t>
-      </w:r>
+        <w:t xml:space="preserve">Assignment </w:t>
+      </w:r>
+      <w:r>
+        <w:rPr>
+          <w:rFonts w:ascii="Times New Roman" w:hAnsi="Times New Roman"/>
+        </w:rPr>
+        <w:t>2</w:t>
+      </w:r>
+      <w:bookmarkStart w:id="0" w:name="_GoBack"/>
+      <w:bookmarkEnd w:id="0"/>
     </w:p>
     <w:p>
       <w:pPr>
@@ -43,26 +51,26 @@
         </w:rPr>
         <w:fldChar w:fldCharType="separate"/>
       </w:r>
-      <w:bookmarkStart w:id="0" w:name="_Toc254785383"/>
-      <w:bookmarkStart w:id="1" w:name="_Toc254771757"/>
-      <w:bookmarkStart w:id="2" w:name="_Toc254770266"/>
-      <w:bookmarkStart w:id="3" w:name="_Toc254770226"/>
-      <w:bookmarkStart w:id="4" w:name="_Toc222883075"/>
-      <w:bookmarkStart w:id="5" w:name="_Toc222821167"/>
-      <w:bookmarkStart w:id="6" w:name="_Toc222820221"/>
+      <w:bookmarkStart w:id="1" w:name="_Toc222820221"/>
+      <w:bookmarkStart w:id="2" w:name="_Toc222821167"/>
+      <w:bookmarkStart w:id="3" w:name="_Toc222883075"/>
+      <w:bookmarkStart w:id="4" w:name="_Toc254770226"/>
+      <w:bookmarkStart w:id="5" w:name="_Toc254770266"/>
+      <w:bookmarkStart w:id="6" w:name="_Toc254771757"/>
+      <w:bookmarkStart w:id="7" w:name="_Toc254785383"/>
       <w:r>
         <w:rPr>
           <w:rFonts w:ascii="Times New Roman" w:hAnsi="Times New Roman"/>
         </w:rPr>
         <w:t>Analysis and Design Document</w:t>
       </w:r>
-      <w:bookmarkEnd w:id="0"/>
       <w:bookmarkEnd w:id="1"/>
       <w:bookmarkEnd w:id="2"/>
       <w:bookmarkEnd w:id="3"/>
       <w:bookmarkEnd w:id="4"/>
       <w:bookmarkEnd w:id="5"/>
       <w:bookmarkEnd w:id="6"/>
+      <w:bookmarkEnd w:id="7"/>
       <w:r>
         <w:rPr>
           <w:rFonts w:ascii="Times New Roman" w:hAnsi="Times New Roman"/>
@@ -88,13 +96,13 @@
           <w:sz w:val="28"/>
         </w:rPr>
       </w:pPr>
-      <w:bookmarkStart w:id="7" w:name="_Toc222820222"/>
-      <w:bookmarkStart w:id="8" w:name="_Toc222821168"/>
-      <w:bookmarkStart w:id="9" w:name="_Toc222883076"/>
-      <w:bookmarkStart w:id="10" w:name="_Toc254770227"/>
-      <w:bookmarkStart w:id="11" w:name="_Toc254770267"/>
-      <w:bookmarkStart w:id="12" w:name="_Toc254771758"/>
-      <w:bookmarkStart w:id="13" w:name="_Toc254785384"/>
+      <w:bookmarkStart w:id="8" w:name="_Toc222820222"/>
+      <w:bookmarkStart w:id="9" w:name="_Toc222821168"/>
+      <w:bookmarkStart w:id="10" w:name="_Toc222883076"/>
+      <w:bookmarkStart w:id="11" w:name="_Toc254770227"/>
+      <w:bookmarkStart w:id="12" w:name="_Toc254770267"/>
+      <w:bookmarkStart w:id="13" w:name="_Toc254771758"/>
+      <w:bookmarkStart w:id="14" w:name="_Toc254785384"/>
       <w:r>
         <w:rPr>
           <w:rFonts w:ascii="Times New Roman" w:hAnsi="Times New Roman"/>
@@ -102,13 +110,13 @@
         </w:rPr>
         <w:t>Student:</w:t>
       </w:r>
-      <w:bookmarkEnd w:id="7"/>
       <w:bookmarkEnd w:id="8"/>
       <w:bookmarkEnd w:id="9"/>
       <w:bookmarkEnd w:id="10"/>
       <w:bookmarkEnd w:id="11"/>
       <w:bookmarkEnd w:id="12"/>
       <w:bookmarkEnd w:id="13"/>
+      <w:bookmarkEnd w:id="14"/>
       <w:r>
         <w:rPr>
           <w:rFonts w:ascii="Times New Roman" w:hAnsi="Times New Roman"/>
@@ -191,13 +199,13 @@
           <w:rFonts w:ascii="Times New Roman" w:hAnsi="Times New Roman"/>
         </w:rPr>
       </w:pPr>
-      <w:bookmarkStart w:id="14" w:name="_Toc222820223"/>
-      <w:bookmarkStart w:id="15" w:name="_Toc222821169"/>
-      <w:bookmarkStart w:id="16" w:name="_Toc222883077"/>
-      <w:bookmarkStart w:id="17" w:name="_Toc254770228"/>
-      <w:bookmarkStart w:id="18" w:name="_Toc254770268"/>
-      <w:bookmarkStart w:id="19" w:name="_Toc254771759"/>
-      <w:bookmarkStart w:id="20" w:name="_Toc254785385"/>
+      <w:bookmarkStart w:id="15" w:name="_Toc222820223"/>
+      <w:bookmarkStart w:id="16" w:name="_Toc222821169"/>
+      <w:bookmarkStart w:id="17" w:name="_Toc222883077"/>
+      <w:bookmarkStart w:id="18" w:name="_Toc254770228"/>
+      <w:bookmarkStart w:id="19" w:name="_Toc254770268"/>
+      <w:bookmarkStart w:id="20" w:name="_Toc254771759"/>
+      <w:bookmarkStart w:id="21" w:name="_Toc254785385"/>
       <w:r>
         <w:rPr>
           <w:rFonts w:ascii="Times New Roman" w:hAnsi="Times New Roman"/>
@@ -205,13 +213,13 @@
         <w:lastRenderedPageBreak/>
         <w:t>Table of Contents</w:t>
       </w:r>
-      <w:bookmarkEnd w:id="14"/>
       <w:bookmarkEnd w:id="15"/>
       <w:bookmarkEnd w:id="16"/>
       <w:bookmarkEnd w:id="17"/>
       <w:bookmarkEnd w:id="18"/>
       <w:bookmarkEnd w:id="19"/>
       <w:bookmarkEnd w:id="20"/>
+      <w:bookmarkEnd w:id="21"/>
     </w:p>
     <w:p>
       <w:pPr>
@@ -956,7 +964,7 @@
         </w:rPr>
         <w:br w:type="page"/>
       </w:r>
-      <w:bookmarkStart w:id="21" w:name="_Toc254785386"/>
+      <w:bookmarkStart w:id="22" w:name="_Toc254785386"/>
       <w:r>
         <w:rPr>
           <w:rFonts w:ascii="Times New Roman" w:hAnsi="Times New Roman"/>
@@ -964,7 +972,7 @@
         <w:lastRenderedPageBreak/>
         <w:t>1. Requirements Analysis</w:t>
       </w:r>
-      <w:bookmarkEnd w:id="21"/>
+      <w:bookmarkEnd w:id="22"/>
       <w:r>
         <w:rPr>
           <w:rFonts w:ascii="Times New Roman" w:hAnsi="Times New Roman"/>
@@ -992,7 +1000,7 @@
           <w:szCs w:val="24"/>
         </w:rPr>
       </w:pPr>
-      <w:bookmarkStart w:id="22" w:name="_Toc254785387"/>
+      <w:bookmarkStart w:id="23" w:name="_Toc254785387"/>
       <w:r>
         <w:rPr>
           <w:rFonts w:ascii="Times New Roman" w:hAnsi="Times New Roman"/>
@@ -1000,7 +1008,7 @@
         </w:rPr>
         <w:t>Assignment Specification</w:t>
       </w:r>
-      <w:bookmarkEnd w:id="22"/>
+      <w:bookmarkEnd w:id="23"/>
     </w:p>
     <w:p>
       <w:pPr>
@@ -1074,7 +1082,7 @@
           <w:szCs w:val="24"/>
         </w:rPr>
       </w:pPr>
-      <w:bookmarkStart w:id="23" w:name="_Toc254785388"/>
+      <w:bookmarkStart w:id="24" w:name="_Toc254785388"/>
       <w:r>
         <w:rPr>
           <w:rFonts w:ascii="Times New Roman" w:hAnsi="Times New Roman"/>
@@ -1082,7 +1090,7 @@
         </w:rPr>
         <w:t>Functional Requirements</w:t>
       </w:r>
-      <w:bookmarkEnd w:id="23"/>
+      <w:bookmarkEnd w:id="24"/>
     </w:p>
     <w:p>
       <w:pPr>
@@ -1283,7 +1291,7 @@
           <w:szCs w:val="24"/>
         </w:rPr>
       </w:pPr>
-      <w:bookmarkStart w:id="24" w:name="_Toc254785389"/>
+      <w:bookmarkStart w:id="25" w:name="_Toc254785389"/>
       <w:r>
         <w:rPr>
           <w:rFonts w:ascii="Times New Roman" w:hAnsi="Times New Roman"/>
@@ -1291,7 +1299,7 @@
         </w:rPr>
         <w:t>Non-functional Requirements</w:t>
       </w:r>
-      <w:bookmarkEnd w:id="24"/>
+      <w:bookmarkEnd w:id="25"/>
     </w:p>
     <w:p>
       <w:pPr>
@@ -1629,7 +1637,7 @@
           <w:rFonts w:ascii="Times New Roman" w:hAnsi="Times New Roman"/>
         </w:rPr>
       </w:pPr>
-      <w:bookmarkStart w:id="25" w:name="_Toc254785390"/>
+      <w:bookmarkStart w:id="26" w:name="_Toc254785390"/>
       <w:r>
         <w:rPr>
           <w:rFonts w:ascii="Times New Roman" w:hAnsi="Times New Roman"/>
@@ -1643,8 +1651,8 @@
         </w:rPr>
         <w:t>. Use-Case Model</w:t>
       </w:r>
-      <w:bookmarkStart w:id="26" w:name="_Toc254785391"/>
-      <w:bookmarkEnd w:id="25"/>
+      <w:bookmarkStart w:id="27" w:name="_Toc254785391"/>
+      <w:bookmarkEnd w:id="26"/>
     </w:p>
     <w:p/>
     <w:p/>
@@ -1997,7 +2005,7 @@
         </w:rPr>
         <w:t>Architectural Design</w:t>
       </w:r>
-      <w:bookmarkEnd w:id="26"/>
+      <w:bookmarkEnd w:id="27"/>
     </w:p>
     <w:p>
       <w:pPr>
@@ -2207,6 +2215,7 @@
       </w:pPr>
       <w:r>
         <w:rPr>
+          <w:noProof/>
           <w:sz w:val="24"/>
         </w:rPr>
         <w:drawing>
@@ -2411,7 +2420,7 @@
           <w:rFonts w:ascii="Times New Roman" w:hAnsi="Times New Roman"/>
         </w:rPr>
       </w:pPr>
-      <w:bookmarkStart w:id="27" w:name="_Toc254785392"/>
+      <w:bookmarkStart w:id="28" w:name="_Toc254785392"/>
       <w:r>
         <w:rPr>
           <w:rFonts w:ascii="Times New Roman" w:hAnsi="Times New Roman"/>
@@ -2431,7 +2440,7 @@
         </w:rPr>
         <w:t xml:space="preserve"> Diagrams</w:t>
       </w:r>
-      <w:bookmarkEnd w:id="27"/>
+      <w:bookmarkEnd w:id="28"/>
     </w:p>
     <w:p>
       <w:pPr>
@@ -2458,6 +2467,7 @@
       <w:r>
         <w:rPr>
           <w:rFonts w:ascii="Times New Roman" w:hAnsi="Times New Roman"/>
+          <w:noProof/>
         </w:rPr>
         <w:drawing>
           <wp:inline distT="0" distB="0" distL="0" distR="0" wp14:anchorId="2A05C5FA" wp14:editId="0D9F7942">
@@ -2505,7 +2515,7 @@
           <w:rFonts w:ascii="Times New Roman" w:hAnsi="Times New Roman"/>
         </w:rPr>
       </w:pPr>
-      <w:bookmarkStart w:id="28" w:name="_Toc254785393"/>
+      <w:bookmarkStart w:id="29" w:name="_Toc254785393"/>
       <w:r>
         <w:rPr>
           <w:rFonts w:ascii="Times New Roman" w:hAnsi="Times New Roman"/>
@@ -2524,7 +2534,7 @@
         </w:rPr>
         <w:t>Design</w:t>
       </w:r>
-      <w:bookmarkEnd w:id="28"/>
+      <w:bookmarkEnd w:id="29"/>
     </w:p>
     <w:p>
       <w:pPr>
@@ -2724,14 +2734,14 @@
         </w:rPr>
         <w:t xml:space="preserve">. </w:t>
       </w:r>
-      <w:bookmarkStart w:id="29" w:name="_Toc254785394"/>
+      <w:bookmarkStart w:id="30" w:name="_Toc254785394"/>
       <w:r>
         <w:rPr>
           <w:rFonts w:ascii="Times New Roman" w:hAnsi="Times New Roman"/>
         </w:rPr>
         <w:t>Data Model</w:t>
       </w:r>
-      <w:bookmarkEnd w:id="29"/>
+      <w:bookmarkEnd w:id="30"/>
       <w:r>
         <w:rPr>
           <w:rFonts w:ascii="Times New Roman" w:hAnsi="Times New Roman"/>
@@ -2757,6 +2767,7 @@
       <w:r>
         <w:rPr>
           <w:i/>
+          <w:noProof/>
           <w:color w:val="943634" w:themeColor="accent2" w:themeShade="BF"/>
         </w:rPr>
         <w:drawing>
@@ -2804,7 +2815,7 @@
           <w:rFonts w:ascii="Times New Roman" w:hAnsi="Times New Roman"/>
         </w:rPr>
       </w:pPr>
-      <w:bookmarkStart w:id="30" w:name="_Toc254785395"/>
+      <w:bookmarkStart w:id="31" w:name="_Toc254785395"/>
       <w:r>
         <w:rPr>
           <w:rFonts w:ascii="Times New Roman" w:hAnsi="Times New Roman"/>
@@ -2829,15 +2840,15 @@
         </w:rPr>
         <w:t xml:space="preserve"> Testing</w:t>
       </w:r>
-      <w:bookmarkEnd w:id="30"/>
-    </w:p>
-    <w:p>
-      <w:pPr>
-        <w:rPr>
-          <w:sz w:val="24"/>
-        </w:rPr>
-      </w:pPr>
-      <w:bookmarkStart w:id="31" w:name="_Toc254785396"/>
+      <w:bookmarkEnd w:id="31"/>
+    </w:p>
+    <w:p>
+      <w:pPr>
+        <w:rPr>
+          <w:sz w:val="24"/>
+        </w:rPr>
+      </w:pPr>
+      <w:bookmarkStart w:id="32" w:name="_Toc254785396"/>
       <w:r>
         <w:rPr>
           <w:b/>
@@ -2887,7 +2898,7 @@
         </w:rPr>
         <w:t>. Bibliography</w:t>
       </w:r>
-      <w:bookmarkEnd w:id="31"/>
+      <w:bookmarkEnd w:id="32"/>
     </w:p>
     <w:p>
       <w:pPr>
@@ -2927,8 +2938,6 @@
           <w:sz w:val="24"/>
         </w:rPr>
       </w:pPr>
-      <w:bookmarkStart w:id="32" w:name="_GoBack"/>
-      <w:bookmarkEnd w:id="32"/>
     </w:p>
     <w:sectPr>
       <w:headerReference w:type="default" r:id="rId17"/>
@@ -3061,11 +3070,21 @@
           <w:r>
             <w:sym w:font="Symbol" w:char="F0D3"/>
           </w:r>
-          <w:fldSimple w:instr=" DOCPROPERTY &quot;Company&quot;  \* MERGEFORMAT ">
-            <w:r>
-              <w:t>UTCN</w:t>
-            </w:r>
-          </w:fldSimple>
+          <w:r>
+            <w:fldChar w:fldCharType="begin"/>
+          </w:r>
+          <w:r>
+            <w:instrText xml:space="preserve"> DOCPROPERTY "Company"  \* MERGEFORMAT </w:instrText>
+          </w:r>
+          <w:r>
+            <w:fldChar w:fldCharType="separate"/>
+          </w:r>
+          <w:r>
+            <w:t>UTCN</w:t>
+          </w:r>
+          <w:r>
+            <w:fldChar w:fldCharType="end"/>
+          </w:r>
           <w:r>
             <w:t xml:space="preserve">, </w:t>
           </w:r>
@@ -3129,7 +3148,7 @@
               <w:rStyle w:val="PageNumber"/>
               <w:noProof/>
             </w:rPr>
-            <w:t>8</w:t>
+            <w:t>2</w:t>
           </w:r>
           <w:r>
             <w:rPr>
@@ -5018,7 +5037,7 @@
 </file>
 
 <file path=customXml/itemProps1.xml><?xml version="1.0" encoding="utf-8"?>
-<ds:datastoreItem xmlns:ds="http://schemas.openxmlformats.org/officeDocument/2006/customXml" ds:itemID="{4F11F48B-C25E-4C59-A0A4-E91A2E8C46DE}">
+<ds:datastoreItem xmlns:ds="http://schemas.openxmlformats.org/officeDocument/2006/customXml" ds:itemID="{B75071DD-424C-492A-9487-00D2EA133936}">
   <ds:schemaRefs>
     <ds:schemaRef ds:uri="http://schemas.openxmlformats.org/officeDocument/2006/bibliography"/>
   </ds:schemaRefs>

</xml_diff>